<commit_message>
code with working dictionaries
</commit_message>
<xml_diff>
--- a/src/ml_final_project/final_document.docx
+++ b/src/ml_final_project/final_document.docx
@@ -15,12 +15,6 @@
         <w:gridCol w:w="8640"/>
       </w:tblGrid>
       <w:tr>
-        <w:tblPrEx>
-          <w:tblCellMar>
-            <w:top w:w="0" w:type="dxa"/>
-            <w:bottom w:w="0" w:type="dxa"/>
-          </w:tblCellMar>
-        </w:tblPrEx>
         <w:trPr>
           <w:trHeight w:val="385"/>
         </w:trPr>
@@ -58,10 +52,6 @@
           <w:tblBorders>
             <w:top w:val="none" w:sz="0" w:space="0" w:color="auto"/>
           </w:tblBorders>
-          <w:tblCellMar>
-            <w:top w:w="0" w:type="dxa"/>
-            <w:bottom w:w="0" w:type="dxa"/>
-          </w:tblCellMar>
         </w:tblPrEx>
         <w:tc>
           <w:tcPr>
@@ -136,10 +126,6 @@
             <w:top w:val="none" w:sz="0" w:space="0" w:color="auto"/>
             <w:bottom w:val="single" w:sz="12" w:space="0" w:color="BFBFBF"/>
           </w:tblBorders>
-          <w:tblCellMar>
-            <w:top w:w="0" w:type="dxa"/>
-            <w:bottom w:w="0" w:type="dxa"/>
-          </w:tblCellMar>
         </w:tblPrEx>
         <w:trPr>
           <w:trHeight w:val="538"/>
@@ -995,31 +981,7 @@
           <w:sz w:val="20"/>
           <w:szCs w:val="20"/>
         </w:rPr>
-        <w:t xml:space="preserve">can be split into two areas of involvement. The first being data retrieval using SQL via Google </w:t>
-      </w:r>
-      <w:proofErr w:type="spellStart"/>
-      <w:r>
-        <w:rPr>
-          <w:rFonts w:ascii="Times New Roman" w:hAnsi="Times New Roman"/>
-          <w:bCs/>
-          <w:spacing w:val="24"/>
-          <w:kern w:val="1"/>
-          <w:sz w:val="20"/>
-          <w:szCs w:val="20"/>
-        </w:rPr>
-        <w:t>BigQuery</w:t>
-      </w:r>
-      <w:proofErr w:type="spellEnd"/>
-      <w:r>
-        <w:rPr>
-          <w:rFonts w:ascii="Times New Roman" w:hAnsi="Times New Roman"/>
-          <w:bCs/>
-          <w:spacing w:val="24"/>
-          <w:kern w:val="1"/>
-          <w:sz w:val="20"/>
-          <w:szCs w:val="20"/>
-        </w:rPr>
-        <w:t>. The second area being our machine learning methods we chose to analyze our data.</w:t>
+        <w:t>can be split into two areas of involvement. The first being data retrieval using SQL via Google BigQuery. The second area being our machine learning methods we chose to analyze our data.</w:t>
       </w:r>
     </w:p>
     <w:p>
@@ -1157,31 +1119,7 @@
           <w:sz w:val="20"/>
           <w:szCs w:val="20"/>
         </w:rPr>
-        <w:t xml:space="preserve"> held in a Google </w:t>
-      </w:r>
-      <w:proofErr w:type="spellStart"/>
-      <w:r>
-        <w:rPr>
-          <w:rFonts w:ascii="Times New Roman" w:hAnsi="Times New Roman"/>
-          <w:bCs/>
-          <w:spacing w:val="24"/>
-          <w:kern w:val="1"/>
-          <w:sz w:val="20"/>
-          <w:szCs w:val="20"/>
-        </w:rPr>
-        <w:t>BigQuerry</w:t>
-      </w:r>
-      <w:proofErr w:type="spellEnd"/>
-      <w:r>
-        <w:rPr>
-          <w:rFonts w:ascii="Times New Roman" w:hAnsi="Times New Roman"/>
-          <w:bCs/>
-          <w:spacing w:val="24"/>
-          <w:kern w:val="1"/>
-          <w:sz w:val="20"/>
-          <w:szCs w:val="20"/>
-        </w:rPr>
-        <w:t xml:space="preserve"> table</w:t>
+        <w:t xml:space="preserve"> held in a Google BigQuerry table</w:t>
       </w:r>
       <w:r>
         <w:rPr>
@@ -1727,22 +1665,6 @@
         <w:adjustRightInd w:val="0"/>
         <w:rPr>
           <w:rFonts w:ascii="Times New Roman" w:hAnsi="Times New Roman"/>
-          <w:bCs/>
-          <w:spacing w:val="24"/>
-          <w:kern w:val="1"/>
-          <w:sz w:val="20"/>
-          <w:szCs w:val="20"/>
-        </w:rPr>
-      </w:pPr>
-    </w:p>
-    <w:p>
-      <w:pPr>
-        <w:widowControl w:val="0"/>
-        <w:autoSpaceDE w:val="0"/>
-        <w:autoSpaceDN w:val="0"/>
-        <w:adjustRightInd w:val="0"/>
-        <w:rPr>
-          <w:rFonts w:ascii="Times New Roman" w:hAnsi="Times New Roman"/>
           <w:b/>
           <w:bCs/>
           <w:spacing w:val="24"/>
@@ -1898,33 +1820,6 @@
           <w:sz w:val="20"/>
           <w:szCs w:val="20"/>
         </w:rPr>
-        <w:t>**Include idea: we only split on feature once</w:t>
-      </w:r>
-    </w:p>
-    <w:p>
-      <w:pPr>
-        <w:widowControl w:val="0"/>
-        <w:autoSpaceDE w:val="0"/>
-        <w:autoSpaceDN w:val="0"/>
-        <w:adjustRightInd w:val="0"/>
-        <w:rPr>
-          <w:rFonts w:ascii="Times New Roman" w:hAnsi="Times New Roman"/>
-          <w:bCs/>
-          <w:spacing w:val="24"/>
-          <w:kern w:val="1"/>
-          <w:sz w:val="20"/>
-          <w:szCs w:val="20"/>
-        </w:rPr>
-      </w:pPr>
-      <w:r>
-        <w:rPr>
-          <w:rFonts w:ascii="Times New Roman" w:hAnsi="Times New Roman"/>
-          <w:bCs/>
-          <w:spacing w:val="24"/>
-          <w:kern w:val="1"/>
-          <w:sz w:val="20"/>
-          <w:szCs w:val="20"/>
-        </w:rPr>
         <w:t>The second model we used in our study was a decision tree.</w:t>
       </w:r>
       <w:r>
@@ -2167,18 +2062,40 @@
           <w:sz w:val="20"/>
           <w:szCs w:val="20"/>
         </w:rPr>
-        <w:t xml:space="preserve"> One alteration to this algorithm was </w:t>
-      </w:r>
-      <w:r>
-        <w:rPr>
-          <w:rFonts w:ascii="Times New Roman" w:hAnsi="Times New Roman"/>
-          <w:bCs/>
-          <w:spacing w:val="24"/>
-          <w:kern w:val="1"/>
-          <w:sz w:val="20"/>
-          <w:szCs w:val="20"/>
-        </w:rPr>
-        <w:t>using optimal thresholds for the deciding the split of each feature since our features were continuous</w:t>
+        <w:t xml:space="preserve"> </w:t>
+      </w:r>
+      <w:r>
+        <w:rPr>
+          <w:rFonts w:ascii="Times New Roman" w:hAnsi="Times New Roman"/>
+          <w:bCs/>
+          <w:spacing w:val="24"/>
+          <w:kern w:val="1"/>
+          <w:sz w:val="20"/>
+          <w:szCs w:val="20"/>
+        </w:rPr>
+        <w:t>We made two alterations to this approach. Our first</w:t>
+      </w:r>
+      <w:r>
+        <w:rPr>
+          <w:rFonts w:ascii="Times New Roman" w:hAnsi="Times New Roman"/>
+          <w:bCs/>
+          <w:spacing w:val="24"/>
+          <w:kern w:val="1"/>
+          <w:sz w:val="20"/>
+          <w:szCs w:val="20"/>
+        </w:rPr>
+        <w:t xml:space="preserve"> alteration to this algorithm was </w:t>
+      </w:r>
+      <w:r>
+        <w:rPr>
+          <w:rFonts w:ascii="Times New Roman" w:hAnsi="Times New Roman"/>
+          <w:bCs/>
+          <w:spacing w:val="24"/>
+          <w:kern w:val="1"/>
+          <w:sz w:val="20"/>
+          <w:szCs w:val="20"/>
+        </w:rPr>
+        <w:t>using optimal thresholds for deciding the split of each feature since our features were continuous</w:t>
       </w:r>
       <w:r>
         <w:rPr>
@@ -2245,6 +2162,72 @@
           <w:szCs w:val="20"/>
         </w:rPr>
         <w:t>can be seen in figure (2).</w:t>
+      </w:r>
+      <w:r>
+        <w:rPr>
+          <w:rFonts w:ascii="Times New Roman" w:hAnsi="Times New Roman"/>
+          <w:bCs/>
+          <w:spacing w:val="24"/>
+          <w:kern w:val="1"/>
+          <w:sz w:val="20"/>
+          <w:szCs w:val="20"/>
+        </w:rPr>
+        <w:t xml:space="preserve"> The second alteration was each feature when picked as a root could not have its descendants be that same feature. Hence, </w:t>
+      </w:r>
+      <w:r>
+        <w:rPr>
+          <w:rFonts w:ascii="Times New Roman" w:hAnsi="Times New Roman"/>
+          <w:bCs/>
+          <w:spacing w:val="24"/>
+          <w:kern w:val="1"/>
+          <w:sz w:val="20"/>
+          <w:szCs w:val="20"/>
+        </w:rPr>
+        <w:t xml:space="preserve">the </w:t>
+      </w:r>
+      <w:r>
+        <w:rPr>
+          <w:rFonts w:ascii="Times New Roman" w:hAnsi="Times New Roman"/>
+          <w:bCs/>
+          <w:spacing w:val="24"/>
+          <w:kern w:val="1"/>
+          <w:sz w:val="20"/>
+          <w:szCs w:val="20"/>
+        </w:rPr>
+        <w:t>depth</w:t>
+      </w:r>
+      <w:r>
+        <w:rPr>
+          <w:rFonts w:ascii="Times New Roman" w:hAnsi="Times New Roman"/>
+          <w:bCs/>
+          <w:spacing w:val="24"/>
+          <w:kern w:val="1"/>
+          <w:sz w:val="20"/>
+          <w:szCs w:val="20"/>
+        </w:rPr>
+        <w:t xml:space="preserve"> of our tree was equal to the total number of </w:t>
+      </w:r>
+      <w:r>
+        <w:rPr>
+          <w:rFonts w:ascii="Times New Roman" w:hAnsi="Times New Roman"/>
+          <w:bCs/>
+          <w:spacing w:val="24"/>
+          <w:kern w:val="1"/>
+          <w:sz w:val="20"/>
+          <w:szCs w:val="20"/>
+        </w:rPr>
+        <w:t>features</w:t>
+      </w:r>
+      <w:r>
+        <w:rPr>
+          <w:rFonts w:ascii="Times New Roman" w:hAnsi="Times New Roman"/>
+          <w:bCs/>
+          <w:spacing w:val="24"/>
+          <w:kern w:val="1"/>
+          <w:sz w:val="20"/>
+          <w:szCs w:val="20"/>
+        </w:rPr>
+        <w:t>.</w:t>
       </w:r>
     </w:p>
     <w:p>
@@ -2439,7 +2422,6 @@
         </w:rPr>
         <w:t xml:space="preserve">sortedSplits = </w:t>
       </w:r>
-      <w:proofErr w:type="gramStart"/>
       <w:r>
         <w:rPr>
           <w:rFonts w:ascii="Courier" w:hAnsi="Courier"/>
@@ -2451,7 +2433,6 @@
         </w:rPr>
         <w:t>set(</w:t>
       </w:r>
-      <w:proofErr w:type="gramEnd"/>
       <w:r>
         <w:rPr>
           <w:rFonts w:ascii="Courier" w:hAnsi="Courier"/>
@@ -2866,7 +2847,6 @@
         </w:rPr>
         <w:t xml:space="preserve">ast model we considered was an </w:t>
       </w:r>
-      <w:proofErr w:type="spellStart"/>
       <w:r>
         <w:rPr>
           <w:rFonts w:ascii="Times New Roman" w:hAnsi="Times New Roman"/>
@@ -2911,7 +2891,6 @@
         </w:rPr>
         <w:t>oost</w:t>
       </w:r>
-      <w:proofErr w:type="spellEnd"/>
       <w:r>
         <w:rPr>
           <w:rFonts w:ascii="Times New Roman" w:hAnsi="Times New Roman"/>
@@ -2972,84 +2951,41 @@
           <w:szCs w:val="20"/>
         </w:rPr>
       </w:pPr>
-      <w:r>
-        <w:rPr>
-          <w:rFonts w:ascii="Times New Roman" w:hAnsi="Times New Roman"/>
-          <w:bCs/>
-          <w:spacing w:val="24"/>
-          <w:kern w:val="1"/>
-          <w:sz w:val="20"/>
-          <w:szCs w:val="20"/>
+    </w:p>
+    <w:p>
+      <w:pPr>
+        <w:widowControl w:val="0"/>
+        <w:autoSpaceDE w:val="0"/>
+        <w:autoSpaceDN w:val="0"/>
+        <w:adjustRightInd w:val="0"/>
+        <w:rPr>
+          <w:rFonts w:ascii="Times New Roman" w:hAnsi="Times New Roman"/>
+          <w:b/>
+          <w:bCs/>
+          <w:spacing w:val="24"/>
+          <w:kern w:val="1"/>
+        </w:rPr>
+      </w:pPr>
+      <w:r>
+        <w:rPr>
+          <w:rFonts w:ascii="Times New Roman" w:hAnsi="Times New Roman"/>
+          <w:b/>
+          <w:bCs/>
+          <w:spacing w:val="24"/>
+          <w:kern w:val="1"/>
+        </w:rPr>
+        <w:t>3</w:t>
+      </w:r>
+      <w:r>
+        <w:rPr>
+          <w:rFonts w:ascii="Times New Roman" w:hAnsi="Times New Roman"/>
+          <w:b/>
+          <w:bCs/>
+          <w:spacing w:val="24"/>
+          <w:kern w:val="1"/>
         </w:rPr>
         <w:tab/>
       </w:r>
-    </w:p>
-    <w:p>
-      <w:pPr>
-        <w:widowControl w:val="0"/>
-        <w:autoSpaceDE w:val="0"/>
-        <w:autoSpaceDN w:val="0"/>
-        <w:adjustRightInd w:val="0"/>
-        <w:rPr>
-          <w:rFonts w:ascii="Times New Roman" w:hAnsi="Times New Roman"/>
-          <w:bCs/>
-          <w:spacing w:val="24"/>
-          <w:kern w:val="1"/>
-          <w:sz w:val="20"/>
-          <w:szCs w:val="20"/>
-        </w:rPr>
-      </w:pPr>
-    </w:p>
-    <w:p>
-      <w:pPr>
-        <w:widowControl w:val="0"/>
-        <w:autoSpaceDE w:val="0"/>
-        <w:autoSpaceDN w:val="0"/>
-        <w:adjustRightInd w:val="0"/>
-        <w:rPr>
-          <w:rFonts w:ascii="Times New Roman" w:hAnsi="Times New Roman"/>
-          <w:bCs/>
-          <w:spacing w:val="24"/>
-          <w:kern w:val="1"/>
-          <w:sz w:val="20"/>
-          <w:szCs w:val="20"/>
-        </w:rPr>
-      </w:pPr>
-    </w:p>
-    <w:p>
-      <w:pPr>
-        <w:widowControl w:val="0"/>
-        <w:autoSpaceDE w:val="0"/>
-        <w:autoSpaceDN w:val="0"/>
-        <w:adjustRightInd w:val="0"/>
-        <w:rPr>
-          <w:rFonts w:ascii="Times New Roman" w:hAnsi="Times New Roman"/>
-          <w:b/>
-          <w:bCs/>
-          <w:spacing w:val="24"/>
-          <w:kern w:val="1"/>
-        </w:rPr>
-      </w:pPr>
-      <w:r>
-        <w:rPr>
-          <w:rFonts w:ascii="Times New Roman" w:hAnsi="Times New Roman"/>
-          <w:b/>
-          <w:bCs/>
-          <w:spacing w:val="24"/>
-          <w:kern w:val="1"/>
-        </w:rPr>
-        <w:t>3</w:t>
-      </w:r>
-      <w:r>
-        <w:rPr>
-          <w:rFonts w:ascii="Times New Roman" w:hAnsi="Times New Roman"/>
-          <w:b/>
-          <w:bCs/>
-          <w:spacing w:val="24"/>
-          <w:kern w:val="1"/>
-        </w:rPr>
-        <w:tab/>
-      </w:r>
       <w:r>
         <w:rPr>
           <w:rFonts w:ascii="Times New Roman" w:hAnsi="Times New Roman"/>
@@ -3073,21 +3009,6 @@
           <w:bCs/>
           <w:spacing w:val="24"/>
           <w:kern w:val="1"/>
-        </w:rPr>
-      </w:pPr>
-    </w:p>
-    <w:p>
-      <w:pPr>
-        <w:widowControl w:val="0"/>
-        <w:autoSpaceDE w:val="0"/>
-        <w:autoSpaceDN w:val="0"/>
-        <w:adjustRightInd w:val="0"/>
-        <w:rPr>
-          <w:rFonts w:ascii="Times New Roman" w:hAnsi="Times New Roman"/>
-          <w:b/>
-          <w:bCs/>
-          <w:spacing w:val="24"/>
-          <w:kern w:val="1"/>
           <w:sz w:val="20"/>
         </w:rPr>
       </w:pPr>
@@ -3450,31 +3371,7 @@
           <w:sz w:val="20"/>
           <w:szCs w:val="20"/>
         </w:rPr>
-        <w:t xml:space="preserve"> (</w:t>
-      </w:r>
-      <w:proofErr w:type="spellStart"/>
-      <w:r>
-        <w:rPr>
-          <w:rFonts w:ascii="Times New Roman" w:hAnsi="Times New Roman"/>
-          <w:bCs/>
-          <w:spacing w:val="24"/>
-          <w:kern w:val="1"/>
-          <w:sz w:val="20"/>
-          <w:szCs w:val="20"/>
-        </w:rPr>
-        <w:t>ie</w:t>
-      </w:r>
-      <w:proofErr w:type="spellEnd"/>
-      <w:r>
-        <w:rPr>
-          <w:rFonts w:ascii="Times New Roman" w:hAnsi="Times New Roman"/>
-          <w:bCs/>
-          <w:spacing w:val="24"/>
-          <w:kern w:val="1"/>
-          <w:sz w:val="20"/>
-          <w:szCs w:val="20"/>
-        </w:rPr>
-        <w:t>. set to zero)</w:t>
+        <w:t xml:space="preserve"> (ie. set to zero)</w:t>
       </w:r>
       <w:r>
         <w:rPr>
@@ -3825,33 +3722,6 @@
         <w:adjustRightInd w:val="0"/>
         <w:rPr>
           <w:rFonts w:ascii="Times New Roman" w:hAnsi="Times New Roman"/>
-          <w:b/>
-          <w:bCs/>
-          <w:spacing w:val="24"/>
-          <w:kern w:val="1"/>
-          <w:sz w:val="20"/>
-        </w:rPr>
-      </w:pPr>
-      <w:r>
-        <w:rPr>
-          <w:rFonts w:ascii="Times New Roman" w:hAnsi="Times New Roman"/>
-          <w:b/>
-          <w:bCs/>
-          <w:spacing w:val="24"/>
-          <w:kern w:val="1"/>
-          <w:sz w:val="20"/>
-        </w:rPr>
-        <w:t>***include the max-depth of the tree</w:t>
-      </w:r>
-    </w:p>
-    <w:p>
-      <w:pPr>
-        <w:widowControl w:val="0"/>
-        <w:autoSpaceDE w:val="0"/>
-        <w:autoSpaceDN w:val="0"/>
-        <w:adjustRightInd w:val="0"/>
-        <w:rPr>
-          <w:rFonts w:ascii="Times New Roman" w:hAnsi="Times New Roman"/>
           <w:bCs/>
           <w:spacing w:val="24"/>
           <w:kern w:val="1"/>
@@ -3879,7 +3749,7 @@
           <w:sz w:val="22"/>
           <w:szCs w:val="20"/>
         </w:rPr>
-        <w:t>2.5% classification error rate. Where the classification was the median split of the response variable, this was 238 RPKM in our data set.</w:t>
+        <w:t>2.3</w:t>
       </w:r>
       <w:r>
         <w:rPr>
@@ -3890,7 +3760,7 @@
           <w:sz w:val="22"/>
           <w:szCs w:val="20"/>
         </w:rPr>
-        <w:t xml:space="preserve"> This boundary marked in real life our boundary of “high” expression versus “low” expression.</w:t>
+        <w:t xml:space="preserve">% classification error rate. Where the classification was the median split of the response variable, this was 238 </w:t>
       </w:r>
       <w:r>
         <w:rPr>
@@ -3901,9 +3771,8 @@
           <w:sz w:val="22"/>
           <w:szCs w:val="20"/>
         </w:rPr>
-        <w:t xml:space="preserve"> The tree had a depth of </w:t>
-      </w:r>
-      <w:proofErr w:type="spellStart"/>
+        <w:t>RSEM</w:t>
+      </w:r>
       <w:r>
         <w:rPr>
           <w:rFonts w:ascii="Times New Roman" w:hAnsi="Times New Roman"/>
@@ -3913,16 +3782,9 @@
           <w:sz w:val="22"/>
           <w:szCs w:val="20"/>
         </w:rPr>
-        <w:t>thirtee</w:t>
-      </w:r>
-      <w:proofErr w:type="spellEnd"/>
-    </w:p>
-    <w:p>
-      <w:pPr>
-        <w:widowControl w:val="0"/>
-        <w:autoSpaceDE w:val="0"/>
-        <w:autoSpaceDN w:val="0"/>
-        <w:adjustRightInd w:val="0"/>
+        <w:t xml:space="preserve"> </w:t>
+      </w:r>
+      <w:r>
         <w:rPr>
           <w:rFonts w:ascii="Times New Roman" w:hAnsi="Times New Roman"/>
           <w:bCs/>
@@ -3931,14 +3793,9 @@
           <w:sz w:val="22"/>
           <w:szCs w:val="20"/>
         </w:rPr>
-      </w:pPr>
-    </w:p>
-    <w:p>
-      <w:pPr>
-        <w:widowControl w:val="0"/>
-        <w:autoSpaceDE w:val="0"/>
-        <w:autoSpaceDN w:val="0"/>
-        <w:adjustRightInd w:val="0"/>
+        <w:t>in our data set.</w:t>
+      </w:r>
+      <w:r>
         <w:rPr>
           <w:rFonts w:ascii="Times New Roman" w:hAnsi="Times New Roman"/>
           <w:bCs/>
@@ -3947,7 +3804,8 @@
           <w:sz w:val="22"/>
           <w:szCs w:val="20"/>
         </w:rPr>
-      </w:pPr>
+        <w:t xml:space="preserve"> This boundary </w:t>
+      </w:r>
       <w:r>
         <w:rPr>
           <w:rFonts w:ascii="Times New Roman" w:hAnsi="Times New Roman"/>
@@ -3957,15 +3815,9 @@
           <w:sz w:val="22"/>
           <w:szCs w:val="20"/>
         </w:rPr>
-        <w:t>*had multiple features, that we combined into one</w:t>
-      </w:r>
-    </w:p>
-    <w:p>
-      <w:pPr>
-        <w:widowControl w:val="0"/>
-        <w:autoSpaceDE w:val="0"/>
-        <w:autoSpaceDN w:val="0"/>
-        <w:adjustRightInd w:val="0"/>
+        <w:t xml:space="preserve">is what we considered to be </w:t>
+      </w:r>
+      <w:r>
         <w:rPr>
           <w:rFonts w:ascii="Times New Roman" w:hAnsi="Times New Roman"/>
           <w:bCs/>
@@ -3974,7 +3826,8 @@
           <w:sz w:val="22"/>
           <w:szCs w:val="20"/>
         </w:rPr>
-      </w:pPr>
+        <w:t>“high” expression versus “low” expression.</w:t>
+      </w:r>
       <w:r>
         <w:rPr>
           <w:rFonts w:ascii="Times New Roman" w:hAnsi="Times New Roman"/>
@@ -3984,184 +3837,21 @@
           <w:sz w:val="22"/>
           <w:szCs w:val="20"/>
         </w:rPr>
-        <w:t xml:space="preserve">*then got way better </w:t>
-      </w:r>
-      <w:proofErr w:type="spellStart"/>
-      <w:r>
-        <w:rPr>
-          <w:rFonts w:ascii="Times New Roman" w:hAnsi="Times New Roman"/>
-          <w:bCs/>
-          <w:spacing w:val="24"/>
-          <w:kern w:val="1"/>
-          <w:sz w:val="22"/>
-          <w:szCs w:val="20"/>
-        </w:rPr>
-        <w:t>performanc</w:t>
-      </w:r>
-      <w:proofErr w:type="spellEnd"/>
-    </w:p>
-    <w:p>
-      <w:pPr>
-        <w:widowControl w:val="0"/>
-        <w:autoSpaceDE w:val="0"/>
-        <w:autoSpaceDN w:val="0"/>
-        <w:adjustRightInd w:val="0"/>
-        <w:rPr>
-          <w:rFonts w:ascii="Times New Roman" w:hAnsi="Times New Roman"/>
-          <w:bCs/>
-          <w:spacing w:val="24"/>
-          <w:kern w:val="1"/>
-          <w:sz w:val="22"/>
-          <w:szCs w:val="20"/>
-        </w:rPr>
-      </w:pPr>
-      <w:r>
-        <w:rPr>
-          <w:rFonts w:ascii="Times New Roman" w:hAnsi="Times New Roman"/>
-          <w:bCs/>
-          <w:spacing w:val="24"/>
-          <w:kern w:val="1"/>
-          <w:sz w:val="22"/>
-          <w:szCs w:val="20"/>
-        </w:rPr>
-        <w:t xml:space="preserve">*this was </w:t>
-      </w:r>
-      <w:proofErr w:type="spellStart"/>
-      <w:r>
-        <w:rPr>
-          <w:rFonts w:ascii="Times New Roman" w:hAnsi="Times New Roman"/>
-          <w:bCs/>
-          <w:spacing w:val="24"/>
-          <w:kern w:val="1"/>
-          <w:sz w:val="22"/>
-          <w:szCs w:val="20"/>
-        </w:rPr>
-        <w:t>implicityy</w:t>
-      </w:r>
-      <w:proofErr w:type="spellEnd"/>
-      <w:r>
-        <w:rPr>
-          <w:rFonts w:ascii="Times New Roman" w:hAnsi="Times New Roman"/>
-          <w:bCs/>
-          <w:spacing w:val="24"/>
-          <w:kern w:val="1"/>
-          <w:sz w:val="22"/>
-          <w:szCs w:val="20"/>
-        </w:rPr>
-        <w:t xml:space="preserve"> a cap to the tree depth</w:t>
-      </w:r>
-    </w:p>
-    <w:p>
-      <w:pPr>
-        <w:widowControl w:val="0"/>
-        <w:autoSpaceDE w:val="0"/>
-        <w:autoSpaceDN w:val="0"/>
-        <w:adjustRightInd w:val="0"/>
-        <w:rPr>
-          <w:rFonts w:ascii="Times New Roman" w:hAnsi="Times New Roman"/>
-          <w:b/>
-          <w:bCs/>
-          <w:spacing w:val="24"/>
-          <w:kern w:val="1"/>
-        </w:rPr>
-      </w:pPr>
-    </w:p>
-    <w:p>
-      <w:pPr>
-        <w:widowControl w:val="0"/>
-        <w:autoSpaceDE w:val="0"/>
-        <w:autoSpaceDN w:val="0"/>
-        <w:adjustRightInd w:val="0"/>
-        <w:rPr>
-          <w:rFonts w:ascii="Times New Roman" w:hAnsi="Times New Roman"/>
-          <w:b/>
-          <w:bCs/>
-          <w:spacing w:val="24"/>
-          <w:kern w:val="1"/>
-          <w:sz w:val="20"/>
-        </w:rPr>
-      </w:pPr>
-      <w:r>
-        <w:rPr>
-          <w:rFonts w:ascii="Times New Roman" w:hAnsi="Times New Roman"/>
-          <w:b/>
-          <w:bCs/>
-          <w:spacing w:val="24"/>
-          <w:kern w:val="1"/>
-          <w:sz w:val="20"/>
-        </w:rPr>
-        <w:t xml:space="preserve">3.3 </w:t>
-      </w:r>
-      <w:proofErr w:type="spellStart"/>
-      <w:r>
-        <w:rPr>
-          <w:rFonts w:ascii="Times New Roman" w:hAnsi="Times New Roman"/>
-          <w:b/>
-          <w:bCs/>
-          <w:spacing w:val="24"/>
-          <w:kern w:val="1"/>
-          <w:sz w:val="20"/>
-        </w:rPr>
-        <w:t>AdaBoost</w:t>
-      </w:r>
-      <w:proofErr w:type="spellEnd"/>
-      <w:r>
-        <w:rPr>
-          <w:rFonts w:ascii="Times New Roman" w:hAnsi="Times New Roman"/>
-          <w:b/>
-          <w:bCs/>
-          <w:spacing w:val="24"/>
-          <w:kern w:val="1"/>
-          <w:sz w:val="20"/>
-        </w:rPr>
-        <w:t xml:space="preserve"> Results</w:t>
-      </w:r>
-    </w:p>
-    <w:p>
-      <w:pPr>
-        <w:widowControl w:val="0"/>
-        <w:autoSpaceDE w:val="0"/>
-        <w:autoSpaceDN w:val="0"/>
-        <w:adjustRightInd w:val="0"/>
-        <w:rPr>
-          <w:rFonts w:ascii="Times New Roman" w:hAnsi="Times New Roman"/>
-          <w:bCs/>
-          <w:spacing w:val="24"/>
-          <w:kern w:val="1"/>
-          <w:sz w:val="20"/>
-          <w:szCs w:val="20"/>
-        </w:rPr>
-      </w:pPr>
-    </w:p>
-    <w:p>
-      <w:pPr>
-        <w:widowControl w:val="0"/>
-        <w:autoSpaceDE w:val="0"/>
-        <w:autoSpaceDN w:val="0"/>
-        <w:adjustRightInd w:val="0"/>
-        <w:rPr>
-          <w:rFonts w:ascii="Times New Roman" w:hAnsi="Times New Roman"/>
-          <w:bCs/>
-          <w:spacing w:val="24"/>
-          <w:kern w:val="1"/>
-          <w:sz w:val="20"/>
-          <w:szCs w:val="20"/>
-        </w:rPr>
-      </w:pPr>
-    </w:p>
-    <w:p>
-      <w:pPr>
-        <w:widowControl w:val="0"/>
-        <w:autoSpaceDE w:val="0"/>
-        <w:autoSpaceDN w:val="0"/>
-        <w:adjustRightInd w:val="0"/>
-        <w:rPr>
-          <w:rFonts w:ascii="Times New Roman" w:hAnsi="Times New Roman"/>
-          <w:bCs/>
-          <w:spacing w:val="24"/>
-          <w:kern w:val="1"/>
-          <w:sz w:val="20"/>
-          <w:szCs w:val="20"/>
+        <w:t xml:space="preserve"> </w:t>
+      </w:r>
+    </w:p>
+    <w:p>
+      <w:pPr>
+        <w:widowControl w:val="0"/>
+        <w:autoSpaceDE w:val="0"/>
+        <w:autoSpaceDN w:val="0"/>
+        <w:adjustRightInd w:val="0"/>
+        <w:rPr>
+          <w:rFonts w:ascii="Times New Roman" w:hAnsi="Times New Roman"/>
+          <w:b/>
+          <w:bCs/>
+          <w:spacing w:val="24"/>
+          <w:kern w:val="1"/>
         </w:rPr>
       </w:pPr>
       <w:bookmarkStart w:id="0" w:name="_GoBack"/>
@@ -4179,6 +3869,81 @@
           <w:bCs/>
           <w:spacing w:val="24"/>
           <w:kern w:val="1"/>
+          <w:sz w:val="20"/>
+        </w:rPr>
+      </w:pPr>
+      <w:r>
+        <w:rPr>
+          <w:rFonts w:ascii="Times New Roman" w:hAnsi="Times New Roman"/>
+          <w:b/>
+          <w:bCs/>
+          <w:spacing w:val="24"/>
+          <w:kern w:val="1"/>
+          <w:sz w:val="20"/>
+        </w:rPr>
+        <w:t>3.3 AdaBoost Results</w:t>
+      </w:r>
+    </w:p>
+    <w:p>
+      <w:pPr>
+        <w:widowControl w:val="0"/>
+        <w:autoSpaceDE w:val="0"/>
+        <w:autoSpaceDN w:val="0"/>
+        <w:adjustRightInd w:val="0"/>
+        <w:rPr>
+          <w:rFonts w:ascii="Times New Roman" w:hAnsi="Times New Roman"/>
+          <w:bCs/>
+          <w:spacing w:val="24"/>
+          <w:kern w:val="1"/>
+          <w:sz w:val="20"/>
+          <w:szCs w:val="20"/>
+        </w:rPr>
+      </w:pPr>
+    </w:p>
+    <w:p>
+      <w:pPr>
+        <w:widowControl w:val="0"/>
+        <w:autoSpaceDE w:val="0"/>
+        <w:autoSpaceDN w:val="0"/>
+        <w:adjustRightInd w:val="0"/>
+        <w:rPr>
+          <w:rFonts w:ascii="Times New Roman" w:hAnsi="Times New Roman"/>
+          <w:bCs/>
+          <w:spacing w:val="24"/>
+          <w:kern w:val="1"/>
+          <w:sz w:val="20"/>
+          <w:szCs w:val="20"/>
+        </w:rPr>
+      </w:pPr>
+    </w:p>
+    <w:p>
+      <w:pPr>
+        <w:widowControl w:val="0"/>
+        <w:autoSpaceDE w:val="0"/>
+        <w:autoSpaceDN w:val="0"/>
+        <w:adjustRightInd w:val="0"/>
+        <w:rPr>
+          <w:rFonts w:ascii="Times New Roman" w:hAnsi="Times New Roman"/>
+          <w:bCs/>
+          <w:spacing w:val="24"/>
+          <w:kern w:val="1"/>
+          <w:sz w:val="20"/>
+          <w:szCs w:val="20"/>
+        </w:rPr>
+      </w:pPr>
+    </w:p>
+    <w:p>
+      <w:pPr>
+        <w:widowControl w:val="0"/>
+        <w:autoSpaceDE w:val="0"/>
+        <w:autoSpaceDN w:val="0"/>
+        <w:adjustRightInd w:val="0"/>
+        <w:rPr>
+          <w:rFonts w:ascii="Times New Roman" w:hAnsi="Times New Roman"/>
+          <w:b/>
+          <w:bCs/>
+          <w:spacing w:val="24"/>
+          <w:kern w:val="1"/>
         </w:rPr>
       </w:pPr>
     </w:p>
@@ -4296,6 +4061,17 @@
           <w:kern w:val="1"/>
         </w:rPr>
       </w:pPr>
+      <w:r>
+        <w:rPr>
+          <w:rFonts w:ascii="Times New Roman" w:hAnsi="Times New Roman"/>
+          <w:b/>
+          <w:bCs/>
+          <w:spacing w:val="24"/>
+          <w:kern w:val="1"/>
+        </w:rPr>
+        <w:tab/>
+        <w:t>*include note about feature selection</w:t>
+      </w:r>
     </w:p>
     <w:p>
       <w:pPr>
@@ -4808,13 +4584,57 @@
     <w:lsdException w:name="HTML Sample" w:semiHidden="1" w:unhideWhenUsed="1"/>
     <w:lsdException w:name="HTML Typewriter" w:semiHidden="1" w:unhideWhenUsed="1"/>
     <w:lsdException w:name="HTML Variable" w:semiHidden="1" w:unhideWhenUsed="1"/>
+    <w:lsdException w:name="Normal Table" w:semiHidden="1" w:unhideWhenUsed="1"/>
     <w:lsdException w:name="annotation subject" w:semiHidden="1" w:unhideWhenUsed="1"/>
     <w:lsdException w:name="No List" w:semiHidden="1" w:unhideWhenUsed="1"/>
     <w:lsdException w:name="Outline List 1" w:semiHidden="1" w:unhideWhenUsed="1"/>
     <w:lsdException w:name="Outline List 2" w:semiHidden="1" w:unhideWhenUsed="1"/>
     <w:lsdException w:name="Outline List 3" w:semiHidden="1" w:unhideWhenUsed="1"/>
+    <w:lsdException w:name="Table Simple 1" w:semiHidden="1" w:unhideWhenUsed="1"/>
+    <w:lsdException w:name="Table Simple 2" w:semiHidden="1" w:unhideWhenUsed="1"/>
+    <w:lsdException w:name="Table Simple 3" w:semiHidden="1" w:unhideWhenUsed="1"/>
+    <w:lsdException w:name="Table Classic 1" w:semiHidden="1" w:unhideWhenUsed="1"/>
+    <w:lsdException w:name="Table Classic 2" w:semiHidden="1" w:unhideWhenUsed="1"/>
+    <w:lsdException w:name="Table Classic 3" w:semiHidden="1" w:unhideWhenUsed="1"/>
+    <w:lsdException w:name="Table Classic 4" w:semiHidden="1" w:unhideWhenUsed="1"/>
+    <w:lsdException w:name="Table Colorful 1" w:semiHidden="1" w:unhideWhenUsed="1"/>
+    <w:lsdException w:name="Table Colorful 2" w:semiHidden="1" w:unhideWhenUsed="1"/>
+    <w:lsdException w:name="Table Colorful 3" w:semiHidden="1" w:unhideWhenUsed="1"/>
+    <w:lsdException w:name="Table Columns 1" w:semiHidden="1" w:unhideWhenUsed="1"/>
+    <w:lsdException w:name="Table Columns 2" w:semiHidden="1" w:unhideWhenUsed="1"/>
+    <w:lsdException w:name="Table Columns 3" w:semiHidden="1" w:unhideWhenUsed="1"/>
+    <w:lsdException w:name="Table Columns 4" w:semiHidden="1" w:unhideWhenUsed="1"/>
+    <w:lsdException w:name="Table Columns 5" w:semiHidden="1" w:unhideWhenUsed="1"/>
+    <w:lsdException w:name="Table Grid 1" w:semiHidden="1" w:unhideWhenUsed="1"/>
+    <w:lsdException w:name="Table Grid 2" w:semiHidden="1" w:unhideWhenUsed="1"/>
+    <w:lsdException w:name="Table Grid 3" w:semiHidden="1" w:unhideWhenUsed="1"/>
+    <w:lsdException w:name="Table Grid 4" w:semiHidden="1" w:unhideWhenUsed="1"/>
+    <w:lsdException w:name="Table Grid 5" w:semiHidden="1" w:unhideWhenUsed="1"/>
+    <w:lsdException w:name="Table Grid 6" w:semiHidden="1" w:unhideWhenUsed="1"/>
+    <w:lsdException w:name="Table Grid 7" w:semiHidden="1" w:unhideWhenUsed="1"/>
+    <w:lsdException w:name="Table Grid 8" w:semiHidden="1" w:unhideWhenUsed="1"/>
+    <w:lsdException w:name="Table List 1" w:semiHidden="1" w:unhideWhenUsed="1"/>
+    <w:lsdException w:name="Table List 2" w:semiHidden="1" w:unhideWhenUsed="1"/>
+    <w:lsdException w:name="Table List 3" w:semiHidden="1" w:unhideWhenUsed="1"/>
+    <w:lsdException w:name="Table List 4" w:semiHidden="1" w:unhideWhenUsed="1"/>
+    <w:lsdException w:name="Table List 5" w:semiHidden="1" w:unhideWhenUsed="1"/>
+    <w:lsdException w:name="Table List 6" w:semiHidden="1" w:unhideWhenUsed="1"/>
+    <w:lsdException w:name="Table List 7" w:semiHidden="1" w:unhideWhenUsed="1"/>
+    <w:lsdException w:name="Table List 8" w:semiHidden="1" w:unhideWhenUsed="1"/>
+    <w:lsdException w:name="Table 3D effects 1" w:semiHidden="1" w:unhideWhenUsed="1"/>
+    <w:lsdException w:name="Table 3D effects 2" w:semiHidden="1" w:unhideWhenUsed="1"/>
+    <w:lsdException w:name="Table 3D effects 3" w:semiHidden="1" w:unhideWhenUsed="1"/>
+    <w:lsdException w:name="Table Contemporary" w:semiHidden="1" w:unhideWhenUsed="1"/>
+    <w:lsdException w:name="Table Elegant" w:semiHidden="1" w:unhideWhenUsed="1"/>
+    <w:lsdException w:name="Table Professional" w:semiHidden="1" w:unhideWhenUsed="1"/>
+    <w:lsdException w:name="Table Subtle 1" w:semiHidden="1" w:unhideWhenUsed="1"/>
+    <w:lsdException w:name="Table Subtle 2" w:semiHidden="1" w:unhideWhenUsed="1"/>
+    <w:lsdException w:name="Table Web 1" w:semiHidden="1" w:unhideWhenUsed="1"/>
+    <w:lsdException w:name="Table Web 2" w:semiHidden="1" w:unhideWhenUsed="1"/>
+    <w:lsdException w:name="Table Web 3" w:semiHidden="1" w:unhideWhenUsed="1"/>
     <w:lsdException w:name="Balloon Text" w:semiHidden="1" w:unhideWhenUsed="1"/>
     <w:lsdException w:name="Table Grid" w:uiPriority="39"/>
+    <w:lsdException w:name="Table Theme" w:semiHidden="1" w:unhideWhenUsed="1"/>
     <w:lsdException w:name="Note Level 1" w:semiHidden="1" w:unhideWhenUsed="1"/>
     <w:lsdException w:name="Note Level 2" w:semiHidden="1" w:unhideWhenUsed="1"/>
     <w:lsdException w:name="Note Level 3" w:semiHidden="1" w:unhideWhenUsed="1"/>
@@ -5052,6 +4872,7 @@
   <w:style w:type="character" w:default="1" w:styleId="DefaultParagraphFont">
     <w:name w:val="Default Paragraph Font"/>
     <w:uiPriority w:val="1"/>
+    <w:semiHidden/>
     <w:unhideWhenUsed/>
   </w:style>
   <w:style w:type="table" w:default="1" w:styleId="TableNormal">

</xml_diff>